<commit_message>
Se especifica en el documento PDF cuales requerimientos funcionales están completados
</commit_message>
<xml_diff>
--- a/docs/Documentacion.docx
+++ b/docs/Documentacion.docx
@@ -606,6 +606,13 @@
         </w:rPr>
         <w:t>Requerimientos funcionales</w:t>
       </w:r>
+      <w:r>
+        <w:rPr>
+          <w:b/>
+          <w:bCs/>
+        </w:rPr>
+        <w:t xml:space="preserve">: </w:t>
+      </w:r>
     </w:p>
     <w:p>
       <w:pPr>
@@ -13465,13 +13472,36 @@
           <w:right w:val="nil"/>
           <w:between w:val="nil"/>
         </w:pBdr>
-        <w:jc w:val="center"/>
         <w:rPr>
           <w:b/>
           <w:bCs/>
           <w:lang w:val="es-ES"/>
         </w:rPr>
       </w:pPr>
+    </w:p>
+    <w:p>
+      <w:pPr>
+        <w:pBdr>
+          <w:top w:val="nil"/>
+          <w:left w:val="nil"/>
+          <w:bottom w:val="nil"/>
+          <w:right w:val="nil"/>
+          <w:between w:val="nil"/>
+        </w:pBdr>
+        <w:rPr>
+          <w:b/>
+          <w:bCs/>
+          <w:lang w:val="es-ES"/>
+        </w:rPr>
+      </w:pPr>
+      <w:r>
+        <w:rPr>
+          <w:b/>
+          <w:bCs/>
+          <w:lang w:val="es-ES"/>
+        </w:rPr>
+        <w:t>NOTA: Los requerimientos funcionales que actualmente funcionan son el requerimiento funcional número 1 y el requerimiento funcional número 2.</w:t>
+      </w:r>
     </w:p>
     <w:sectPr>
       <w:headerReference w:type="default" r:id="rId7"/>

</xml_diff>

<commit_message>
Programa funcional al 100% y se agrega la documentación en Javadoc
</commit_message>
<xml_diff>
--- a/docs/Documentacion.docx
+++ b/docs/Documentacion.docx
@@ -13494,14 +13494,6 @@
           <w:lang w:val="es-ES"/>
         </w:rPr>
       </w:pPr>
-      <w:r>
-        <w:rPr>
-          <w:b/>
-          <w:bCs/>
-          <w:lang w:val="es-ES"/>
-        </w:rPr>
-        <w:t>NOTA: Los requerimientos funcionales que actualmente funcionan son el requerimiento funcional número 1 y el requerimiento funcional número 2.</w:t>
-      </w:r>
     </w:p>
     <w:sectPr>
       <w:headerReference w:type="default" r:id="rId7"/>

</xml_diff>